<commit_message>
Versie voor aanpassing na feedback
</commit_message>
<xml_diff>
--- a/documentation/klassediagram_V1.docx
+++ b/documentation/klassediagram_V1.docx
@@ -54,6 +54,38 @@
           <w:p>
             <w:r>
               <w:t>Klasse Scoreboard staat in voor de score van de huidige game</w:t>
+            </w:r>
+            <w:r>
+              <w:t>.</w:t>
+            </w:r>
+          </w:p>
+          <w:p>
+            <w:r>
+              <w:t>Abstracte klasse E</w:t>
+            </w:r>
+            <w:proofErr w:type="spellStart"/>
+            <w:r>
+              <w:t>num</w:t>
+            </w:r>
+            <w:proofErr w:type="spellEnd"/>
+            <w:r>
+              <w:t xml:space="preserve"> met Interface </w:t>
+            </w:r>
+            <w:proofErr w:type="spellStart"/>
+            <w:r>
+              <w:t>Seriazable</w:t>
+            </w:r>
+            <w:proofErr w:type="spellEnd"/>
+            <w:r>
+              <w:t xml:space="preserve"> &amp; </w:t>
+            </w:r>
+            <w:proofErr w:type="spellStart"/>
+            <w:r>
+              <w:t>Comparable</w:t>
+            </w:r>
+            <w:proofErr w:type="spellEnd"/>
+            <w:r>
+              <w:t xml:space="preserve"> wordt automatisch door Java aangemaakt.</w:t>
             </w:r>
           </w:p>
         </w:tc>

</xml_diff>